<commit_message>
TaskBoard css file chsnged
</commit_message>
<xml_diff>
--- a/Vartotojo vadovas.docx
+++ b/Vartotojo vadovas.docx
@@ -411,7 +411,7 @@
         <w:spacing w:before="100"/>
         <w:ind w:left="366" w:firstLine="0"/>
       </w:pPr>
-      <w:bookmarkStart w:id="0" w:name="_Toc41243133"/>
+      <w:bookmarkStart w:id="0" w:name="_Toc41295183"/>
       <w:r>
         <w:t>1. Dokumento versijos</w:t>
       </w:r>
@@ -854,7 +854,7 @@
         <w:spacing w:before="100"/>
         <w:ind w:left="402" w:firstLine="0"/>
       </w:pPr>
-      <w:bookmarkStart w:id="1" w:name="_Toc41243134"/>
+      <w:bookmarkStart w:id="1" w:name="_Toc41295184"/>
       <w:r>
         <w:t>Turinys</w:t>
       </w:r>
@@ -929,7 +929,7 @@
             </w:rPr>
             <w:fldChar w:fldCharType="separate"/>
           </w:r>
-          <w:hyperlink w:anchor="_Toc41243133" w:history="1">
+          <w:hyperlink w:anchor="_Toc41295183" w:history="1">
             <w:r>
               <w:rPr>
                 <w:rStyle w:val="Hyperlink"/>
@@ -956,7 +956,7 @@
                 <w:noProof/>
                 <w:webHidden/>
               </w:rPr>
-              <w:instrText xml:space="preserve"> PAGEREF _Toc41243133 \h </w:instrText>
+              <w:instrText xml:space="preserve"> PAGEREF _Toc41295183 \h </w:instrText>
             </w:r>
             <w:r>
               <w:rPr>
@@ -1003,7 +1003,7 @@
               <w:lang w:eastAsia="lt-LT"/>
             </w:rPr>
           </w:pPr>
-          <w:hyperlink w:anchor="_Toc41243134" w:history="1">
+          <w:hyperlink w:anchor="_Toc41295184" w:history="1">
             <w:r>
               <w:rPr>
                 <w:rStyle w:val="Hyperlink"/>
@@ -1030,7 +1030,7 @@
                 <w:noProof/>
                 <w:webHidden/>
               </w:rPr>
-              <w:instrText xml:space="preserve"> PAGEREF _Toc41243134 \h </w:instrText>
+              <w:instrText xml:space="preserve"> PAGEREF _Toc41295184 \h </w:instrText>
             </w:r>
             <w:r>
               <w:rPr>
@@ -1078,7 +1078,7 @@
               <w:lang w:eastAsia="lt-LT"/>
             </w:rPr>
           </w:pPr>
-          <w:hyperlink w:anchor="_Toc41243135" w:history="1">
+          <w:hyperlink w:anchor="_Toc41295185" w:history="1">
             <w:r>
               <w:rPr>
                 <w:rStyle w:val="Hyperlink"/>
@@ -1126,7 +1126,7 @@
                 <w:noProof/>
                 <w:webHidden/>
               </w:rPr>
-              <w:instrText xml:space="preserve"> PAGEREF _Toc41243135 \h </w:instrText>
+              <w:instrText xml:space="preserve"> PAGEREF _Toc41295185 \h </w:instrText>
             </w:r>
             <w:r>
               <w:rPr>
@@ -1174,7 +1174,7 @@
               <w:lang w:eastAsia="lt-LT"/>
             </w:rPr>
           </w:pPr>
-          <w:hyperlink w:anchor="_Toc41243136" w:history="1">
+          <w:hyperlink w:anchor="_Toc41295186" w:history="1">
             <w:r>
               <w:rPr>
                 <w:rStyle w:val="Hyperlink"/>
@@ -1222,7 +1222,7 @@
                 <w:noProof/>
                 <w:webHidden/>
               </w:rPr>
-              <w:instrText xml:space="preserve"> PAGEREF _Toc41243136 \h </w:instrText>
+              <w:instrText xml:space="preserve"> PAGEREF _Toc41295186 \h </w:instrText>
             </w:r>
             <w:r>
               <w:rPr>
@@ -1268,7 +1268,7 @@
               <w:lang w:eastAsia="lt-LT"/>
             </w:rPr>
           </w:pPr>
-          <w:hyperlink w:anchor="_Toc41243137" w:history="1">
+          <w:hyperlink w:anchor="_Toc41295187" w:history="1">
             <w:r>
               <w:rPr>
                 <w:rStyle w:val="Hyperlink"/>
@@ -1292,22 +1292,98 @@
                 <w:rStyle w:val="Hyperlink"/>
                 <w:noProof/>
               </w:rPr>
-              <w:t>Pirmas sistemos</w:t>
-            </w:r>
+              <w:t>Sistemos paleidimas ir išjungimas</w:t>
+            </w:r>
+            <w:r>
+              <w:rPr>
+                <w:noProof/>
+                <w:webHidden/>
+              </w:rPr>
+              <w:tab/>
+            </w:r>
+            <w:r>
+              <w:rPr>
+                <w:noProof/>
+                <w:webHidden/>
+              </w:rPr>
+              <w:fldChar w:fldCharType="begin"/>
+            </w:r>
+            <w:r>
+              <w:rPr>
+                <w:noProof/>
+                <w:webHidden/>
+              </w:rPr>
+              <w:instrText xml:space="preserve"> PAGEREF _Toc41295187 \h </w:instrText>
+            </w:r>
+            <w:r>
+              <w:rPr>
+                <w:noProof/>
+                <w:webHidden/>
+              </w:rPr>
+            </w:r>
+            <w:r>
+              <w:rPr>
+                <w:noProof/>
+                <w:webHidden/>
+              </w:rPr>
+              <w:fldChar w:fldCharType="separate"/>
+            </w:r>
+            <w:r>
+              <w:rPr>
+                <w:noProof/>
+                <w:webHidden/>
+              </w:rPr>
+              <w:t>4</w:t>
+            </w:r>
+            <w:r>
+              <w:rPr>
+                <w:noProof/>
+                <w:webHidden/>
+              </w:rPr>
+              <w:fldChar w:fldCharType="end"/>
+            </w:r>
+          </w:hyperlink>
+        </w:p>
+        <w:p>
+          <w:pPr>
+            <w:pStyle w:val="TOC2"/>
+            <w:tabs>
+              <w:tab w:val="left" w:pos="1201"/>
+              <w:tab w:val="right" w:leader="dot" w:pos="9468"/>
+            </w:tabs>
+            <w:rPr>
+              <w:rFonts w:asciiTheme="minorHAnsi" w:eastAsiaTheme="minorEastAsia" w:hAnsiTheme="minorHAnsi" w:cstheme="minorBidi"/>
+              <w:noProof/>
+              <w:sz w:val="22"/>
+              <w:szCs w:val="22"/>
+              <w:lang w:eastAsia="lt-LT"/>
+            </w:rPr>
+          </w:pPr>
+          <w:hyperlink w:anchor="_Toc41295188" w:history="1">
             <w:r>
               <w:rPr>
                 <w:rStyle w:val="Hyperlink"/>
-                <w:noProof/>
-                <w:spacing w:val="-8"/>
-              </w:rPr>
-              <w:t xml:space="preserve"> </w:t>
+                <w:rFonts w:ascii="Arial" w:eastAsia="Arial" w:hAnsi="Arial" w:cs="Arial"/>
+                <w:noProof/>
+              </w:rPr>
+              <w:t>3.2.</w:t>
+            </w:r>
+            <w:r>
+              <w:rPr>
+                <w:rFonts w:asciiTheme="minorHAnsi" w:eastAsiaTheme="minorEastAsia" w:hAnsiTheme="minorHAnsi" w:cstheme="minorBidi"/>
+                <w:noProof/>
+                <w:sz w:val="22"/>
+                <w:szCs w:val="22"/>
+                <w:lang w:eastAsia="lt-LT"/>
+              </w:rPr>
+              <w:tab/>
             </w:r>
             <w:r>
               <w:rPr>
                 <w:rStyle w:val="Hyperlink"/>
                 <w:noProof/>
               </w:rPr>
-              <w:t>puslapis</w:t>
+              <w:t>Pirmas sistemos puslapis</w:t>
             </w:r>
             <w:r>
               <w:rPr>
@@ -1328,7 +1404,7 @@
                 <w:noProof/>
                 <w:webHidden/>
               </w:rPr>
-              <w:instrText xml:space="preserve"> PAGEREF _Toc41243137 \h </w:instrText>
+              <w:instrText xml:space="preserve"> PAGEREF _Toc41295188 \h </w:instrText>
             </w:r>
             <w:r>
               <w:rPr>
@@ -1378,7 +1454,7 @@
               <w:lang w:eastAsia="lt-LT"/>
             </w:rPr>
           </w:pPr>
-          <w:hyperlink w:anchor="_Toc41243138" w:history="1">
+          <w:hyperlink w:anchor="_Toc41295189" w:history="1">
             <w:r>
               <w:rPr>
                 <w:rStyle w:val="Hyperlink"/>
@@ -1483,7 +1559,7 @@
                 <w:sz w:val="16"/>
                 <w:szCs w:val="16"/>
               </w:rPr>
-              <w:instrText xml:space="preserve"> PAGEREF _Toc41243138 \h </w:instrText>
+              <w:instrText xml:space="preserve"> PAGEREF _Toc41295189 \h </w:instrText>
             </w:r>
             <w:r>
               <w:rPr>
@@ -1557,7 +1633,7 @@
               <w:lang w:eastAsia="lt-LT"/>
             </w:rPr>
           </w:pPr>
-          <w:hyperlink w:anchor="_Toc41243139" w:history="1">
+          <w:hyperlink w:anchor="_Toc41295190" w:history="1">
             <w:r>
               <w:rPr>
                 <w:rStyle w:val="Hyperlink"/>
@@ -1635,7 +1711,7 @@
                 <w:sz w:val="16"/>
                 <w:szCs w:val="16"/>
               </w:rPr>
-              <w:instrText xml:space="preserve"> PAGEREF _Toc41243139 \h </w:instrText>
+              <w:instrText xml:space="preserve"> PAGEREF _Toc41295190 \h </w:instrText>
             </w:r>
             <w:r>
               <w:rPr>
@@ -1705,14 +1781,14 @@
               <w:lang w:eastAsia="lt-LT"/>
             </w:rPr>
           </w:pPr>
-          <w:hyperlink w:anchor="_Toc41243140" w:history="1">
+          <w:hyperlink w:anchor="_Toc41295191" w:history="1">
             <w:r>
               <w:rPr>
                 <w:rStyle w:val="Hyperlink"/>
                 <w:rFonts w:ascii="Arial" w:eastAsia="Arial" w:hAnsi="Arial" w:cs="Arial"/>
                 <w:noProof/>
               </w:rPr>
-              <w:t>3.2.</w:t>
+              <w:t>3.3.</w:t>
             </w:r>
             <w:r>
               <w:rPr>
@@ -1765,7 +1841,7 @@
                 <w:noProof/>
                 <w:webHidden/>
               </w:rPr>
-              <w:instrText xml:space="preserve"> PAGEREF _Toc41243140 \h </w:instrText>
+              <w:instrText xml:space="preserve"> PAGEREF _Toc41295191 \h </w:instrText>
             </w:r>
             <w:r>
               <w:rPr>
@@ -1813,7 +1889,7 @@
               <w:lang w:eastAsia="lt-LT"/>
             </w:rPr>
           </w:pPr>
-          <w:hyperlink w:anchor="_Toc41243141" w:history="1">
+          <w:hyperlink w:anchor="_Toc41295192" w:history="1">
             <w:r>
               <w:rPr>
                 <w:rStyle w:val="Hyperlink"/>
@@ -1861,7 +1937,7 @@
                 <w:noProof/>
                 <w:webHidden/>
               </w:rPr>
-              <w:instrText xml:space="preserve"> PAGEREF _Toc41243141 \h </w:instrText>
+              <w:instrText xml:space="preserve"> PAGEREF _Toc41295192 \h </w:instrText>
             </w:r>
             <w:r>
               <w:rPr>
@@ -1907,7 +1983,7 @@
               <w:lang w:eastAsia="lt-LT"/>
             </w:rPr>
           </w:pPr>
-          <w:hyperlink w:anchor="_Toc41243142" w:history="1">
+          <w:hyperlink w:anchor="_Toc41295193" w:history="1">
             <w:r>
               <w:rPr>
                 <w:rStyle w:val="Hyperlink"/>
@@ -1952,7 +2028,7 @@
                 <w:noProof/>
                 <w:webHidden/>
               </w:rPr>
-              <w:instrText xml:space="preserve"> PAGEREF _Toc41243142 \h </w:instrText>
+              <w:instrText xml:space="preserve"> PAGEREF _Toc41295193 \h </w:instrText>
             </w:r>
             <w:r>
               <w:rPr>
@@ -1998,7 +2074,7 @@
               <w:lang w:eastAsia="lt-LT"/>
             </w:rPr>
           </w:pPr>
-          <w:hyperlink w:anchor="_Toc41243143" w:history="1">
+          <w:hyperlink w:anchor="_Toc41295194" w:history="1">
             <w:r>
               <w:rPr>
                 <w:rStyle w:val="Hyperlink"/>
@@ -2043,7 +2119,7 @@
                 <w:noProof/>
                 <w:webHidden/>
               </w:rPr>
-              <w:instrText xml:space="preserve"> PAGEREF _Toc41243143 \h </w:instrText>
+              <w:instrText xml:space="preserve"> PAGEREF _Toc41295194 \h </w:instrText>
             </w:r>
             <w:r>
               <w:rPr>
@@ -2089,7 +2165,7 @@
               <w:lang w:eastAsia="lt-LT"/>
             </w:rPr>
           </w:pPr>
-          <w:hyperlink w:anchor="_Toc41243144" w:history="1">
+          <w:hyperlink w:anchor="_Toc41295195" w:history="1">
             <w:r>
               <w:rPr>
                 <w:rStyle w:val="Hyperlink"/>
@@ -2134,7 +2210,7 @@
                 <w:noProof/>
                 <w:webHidden/>
               </w:rPr>
-              <w:instrText xml:space="preserve"> PAGEREF _Toc41243144 \h </w:instrText>
+              <w:instrText xml:space="preserve"> PAGEREF _Toc41295195 \h </w:instrText>
             </w:r>
             <w:r>
               <w:rPr>
@@ -2182,7 +2258,7 @@
               <w:lang w:eastAsia="lt-LT"/>
             </w:rPr>
           </w:pPr>
-          <w:hyperlink w:anchor="_Toc41243145" w:history="1">
+          <w:hyperlink w:anchor="_Toc41295196" w:history="1">
             <w:r>
               <w:rPr>
                 <w:rStyle w:val="Hyperlink"/>
@@ -2230,7 +2306,7 @@
                 <w:noProof/>
                 <w:webHidden/>
               </w:rPr>
-              <w:instrText xml:space="preserve"> PAGEREF _Toc41243145 \h </w:instrText>
+              <w:instrText xml:space="preserve"> PAGEREF _Toc41295196 \h </w:instrText>
             </w:r>
             <w:r>
               <w:rPr>
@@ -2276,7 +2352,7 @@
               <w:lang w:eastAsia="lt-LT"/>
             </w:rPr>
           </w:pPr>
-          <w:hyperlink w:anchor="_Toc41243146" w:history="1">
+          <w:hyperlink w:anchor="_Toc41295197" w:history="1">
             <w:r>
               <w:rPr>
                 <w:rStyle w:val="Hyperlink"/>
@@ -2321,7 +2397,7 @@
                 <w:noProof/>
                 <w:webHidden/>
               </w:rPr>
-              <w:instrText xml:space="preserve"> PAGEREF _Toc41243146 \h </w:instrText>
+              <w:instrText xml:space="preserve"> PAGEREF _Toc41295197 \h </w:instrText>
             </w:r>
             <w:r>
               <w:rPr>
@@ -2367,7 +2443,7 @@
               <w:lang w:eastAsia="lt-LT"/>
             </w:rPr>
           </w:pPr>
-          <w:hyperlink w:anchor="_Toc41243147" w:history="1">
+          <w:hyperlink w:anchor="_Toc41295198" w:history="1">
             <w:r>
               <w:rPr>
                 <w:rStyle w:val="Hyperlink"/>
@@ -2412,7 +2488,7 @@
                 <w:noProof/>
                 <w:webHidden/>
               </w:rPr>
-              <w:instrText xml:space="preserve"> PAGEREF _Toc41243147 \h </w:instrText>
+              <w:instrText xml:space="preserve"> PAGEREF _Toc41295198 \h </w:instrText>
             </w:r>
             <w:r>
               <w:rPr>
@@ -2458,7 +2534,7 @@
               <w:lang w:eastAsia="lt-LT"/>
             </w:rPr>
           </w:pPr>
-          <w:hyperlink w:anchor="_Toc41243148" w:history="1">
+          <w:hyperlink w:anchor="_Toc41295199" w:history="1">
             <w:r>
               <w:rPr>
                 <w:rStyle w:val="Hyperlink"/>
@@ -2503,7 +2579,7 @@
                 <w:noProof/>
                 <w:webHidden/>
               </w:rPr>
-              <w:instrText xml:space="preserve"> PAGEREF _Toc41243148 \h </w:instrText>
+              <w:instrText xml:space="preserve"> PAGEREF _Toc41295199 \h </w:instrText>
             </w:r>
             <w:r>
               <w:rPr>
@@ -2551,7 +2627,7 @@
               <w:lang w:eastAsia="lt-LT"/>
             </w:rPr>
           </w:pPr>
-          <w:hyperlink w:anchor="_Toc41243149" w:history="1">
+          <w:hyperlink w:anchor="_Toc41295200" w:history="1">
             <w:r>
               <w:rPr>
                 <w:rStyle w:val="Hyperlink"/>
@@ -2599,7 +2675,7 @@
                 <w:noProof/>
                 <w:webHidden/>
               </w:rPr>
-              <w:instrText xml:space="preserve"> PAGEREF _Toc41243149 \h </w:instrText>
+              <w:instrText xml:space="preserve"> PAGEREF _Toc41295200 \h </w:instrText>
             </w:r>
             <w:r>
               <w:rPr>
@@ -2645,7 +2721,7 @@
               <w:lang w:eastAsia="lt-LT"/>
             </w:rPr>
           </w:pPr>
-          <w:hyperlink w:anchor="_Toc41243150" w:history="1">
+          <w:hyperlink w:anchor="_Toc41295201" w:history="1">
             <w:r>
               <w:rPr>
                 <w:rStyle w:val="Hyperlink"/>
@@ -2690,7 +2766,7 @@
                 <w:noProof/>
                 <w:webHidden/>
               </w:rPr>
-              <w:instrText xml:space="preserve"> PAGEREF _Toc41243150 \h </w:instrText>
+              <w:instrText xml:space="preserve"> PAGEREF _Toc41295201 \h </w:instrText>
             </w:r>
             <w:r>
               <w:rPr>
@@ -2736,7 +2812,7 @@
               <w:lang w:eastAsia="lt-LT"/>
             </w:rPr>
           </w:pPr>
-          <w:hyperlink w:anchor="_Toc41243151" w:history="1">
+          <w:hyperlink w:anchor="_Toc41295202" w:history="1">
             <w:r>
               <w:rPr>
                 <w:rStyle w:val="Hyperlink"/>
@@ -2781,7 +2857,7 @@
                 <w:noProof/>
                 <w:webHidden/>
               </w:rPr>
-              <w:instrText xml:space="preserve"> PAGEREF _Toc41243151 \h </w:instrText>
+              <w:instrText xml:space="preserve"> PAGEREF _Toc41295202 \h </w:instrText>
             </w:r>
             <w:r>
               <w:rPr>
@@ -2829,7 +2905,7 @@
               <w:lang w:eastAsia="lt-LT"/>
             </w:rPr>
           </w:pPr>
-          <w:hyperlink w:anchor="_Toc41243152" w:history="1">
+          <w:hyperlink w:anchor="_Toc41295203" w:history="1">
             <w:r>
               <w:rPr>
                 <w:rStyle w:val="Hyperlink"/>
@@ -2877,7 +2953,7 @@
                 <w:noProof/>
                 <w:webHidden/>
               </w:rPr>
-              <w:instrText xml:space="preserve"> PAGEREF _Toc41243152 \h </w:instrText>
+              <w:instrText xml:space="preserve"> PAGEREF _Toc41295203 \h </w:instrText>
             </w:r>
             <w:r>
               <w:rPr>
@@ -2923,7 +2999,7 @@
               <w:lang w:eastAsia="lt-LT"/>
             </w:rPr>
           </w:pPr>
-          <w:hyperlink w:anchor="_Toc41243153" w:history="1">
+          <w:hyperlink w:anchor="_Toc41295204" w:history="1">
             <w:r>
               <w:rPr>
                 <w:rStyle w:val="Hyperlink"/>
@@ -2968,7 +3044,7 @@
                 <w:noProof/>
                 <w:webHidden/>
               </w:rPr>
-              <w:instrText xml:space="preserve"> PAGEREF _Toc41243153 \h </w:instrText>
+              <w:instrText xml:space="preserve"> PAGEREF _Toc41295204 \h </w:instrText>
             </w:r>
             <w:r>
               <w:rPr>
@@ -3014,7 +3090,7 @@
               <w:lang w:eastAsia="lt-LT"/>
             </w:rPr>
           </w:pPr>
-          <w:hyperlink w:anchor="_Toc41243154" w:history="1">
+          <w:hyperlink w:anchor="_Toc41295205" w:history="1">
             <w:r>
               <w:rPr>
                 <w:rStyle w:val="Hyperlink"/>
@@ -3059,7 +3135,7 @@
                 <w:noProof/>
                 <w:webHidden/>
               </w:rPr>
-              <w:instrText xml:space="preserve"> PAGEREF _Toc41243154 \h </w:instrText>
+              <w:instrText xml:space="preserve"> PAGEREF _Toc41295205 \h </w:instrText>
             </w:r>
             <w:r>
               <w:rPr>
@@ -3107,7 +3183,7 @@
               <w:lang w:eastAsia="lt-LT"/>
             </w:rPr>
           </w:pPr>
-          <w:hyperlink w:anchor="_Toc41243155" w:history="1">
+          <w:hyperlink w:anchor="_Toc41295206" w:history="1">
             <w:r>
               <w:rPr>
                 <w:rStyle w:val="Hyperlink"/>
@@ -3155,7 +3231,7 @@
                 <w:noProof/>
                 <w:webHidden/>
               </w:rPr>
-              <w:instrText xml:space="preserve"> PAGEREF _Toc41243155 \h </w:instrText>
+              <w:instrText xml:space="preserve"> PAGEREF _Toc41295206 \h </w:instrText>
             </w:r>
             <w:r>
               <w:rPr>
@@ -3222,7 +3298,7 @@
         </w:tabs>
         <w:spacing w:before="295"/>
       </w:pPr>
-      <w:bookmarkStart w:id="2" w:name="_Toc41243135"/>
+      <w:bookmarkStart w:id="2" w:name="_Toc41295185"/>
       <w:r>
         <w:lastRenderedPageBreak/>
         <w:t>Įvadas</w:t>
@@ -3268,7 +3344,7 @@
           <w:tab w:val="left" w:pos="762"/>
         </w:tabs>
       </w:pPr>
-      <w:bookmarkStart w:id="3" w:name="_Toc41243136"/>
+      <w:bookmarkStart w:id="3" w:name="_Toc41295186"/>
       <w:r>
         <w:t>Darbo su sistema principai</w:t>
       </w:r>
@@ -3305,20 +3381,55 @@
           <w:tab w:val="left" w:pos="1218"/>
         </w:tabs>
       </w:pPr>
-      <w:bookmarkStart w:id="4" w:name="_Toc41243137"/>
-      <w:r>
-        <w:t>Pirmas sistemos</w:t>
-      </w:r>
-      <w:r>
-        <w:rPr>
-          <w:spacing w:val="-8"/>
-        </w:rPr>
-        <w:t xml:space="preserve"> </w:t>
-      </w:r>
-      <w:r>
-        <w:t>puslapis</w:t>
+      <w:bookmarkStart w:id="4" w:name="_Toc41295187"/>
+      <w:r>
+        <w:t>Sistemos paleidimas ir išjungimas</w:t>
       </w:r>
       <w:bookmarkEnd w:id="4"/>
+    </w:p>
+    <w:p>
+      <w:pPr>
+        <w:pStyle w:val="BodyText"/>
+        <w:spacing w:before="111"/>
+        <w:ind w:left="402"/>
+      </w:pPr>
+      <w:r>
+        <w:t xml:space="preserve">Pirminiam sistemos paleidimui naudojamas failas </w:t>
+      </w:r>
+      <w:r>
+        <w:t>StartSystem.bat</w:t>
+      </w:r>
+      <w:r>
+        <w:t>. Baigus darbą, sistema išjungiama komandinėse eilutėse paspaudus klavišų kombinaciją Ctrl+C.</w:t>
+      </w:r>
+    </w:p>
+    <w:p>
+      <w:pPr>
+        <w:pStyle w:val="Heading2"/>
+        <w:tabs>
+          <w:tab w:val="left" w:pos="1217"/>
+          <w:tab w:val="left" w:pos="1218"/>
+        </w:tabs>
+        <w:ind w:firstLine="0"/>
+      </w:pPr>
+    </w:p>
+    <w:p>
+      <w:pPr>
+        <w:pStyle w:val="Heading2"/>
+        <w:numPr>
+          <w:ilvl w:val="1"/>
+          <w:numId w:val="24"/>
+        </w:numPr>
+        <w:tabs>
+          <w:tab w:val="left" w:pos="1217"/>
+          <w:tab w:val="left" w:pos="1218"/>
+        </w:tabs>
+      </w:pPr>
+      <w:bookmarkStart w:id="5" w:name="_Toc41295188"/>
+      <w:r>
+        <w:t>Pirmas sistemos puslapis</w:t>
+      </w:r>
+      <w:bookmarkEnd w:id="5"/>
     </w:p>
     <w:p>
       <w:pPr>
@@ -3699,7 +3810,7 @@
           <w:tab w:val="left" w:pos="1218"/>
         </w:tabs>
       </w:pPr>
-      <w:bookmarkStart w:id="5" w:name="_Toc41243138"/>
+      <w:bookmarkStart w:id="6" w:name="_Toc41295189"/>
       <w:r>
         <w:t>Meniu</w:t>
       </w:r>
@@ -3712,7 +3823,7 @@
       <w:r>
         <w:t>juosta</w:t>
       </w:r>
-      <w:bookmarkEnd w:id="5"/>
+      <w:bookmarkEnd w:id="6"/>
     </w:p>
     <w:p>
       <w:pPr>
@@ -4096,6 +4207,7 @@
           <w:noProof/>
           <w:sz w:val="20"/>
         </w:rPr>
+        <w:lastRenderedPageBreak/>
         <w:drawing>
           <wp:inline distT="0" distB="0" distL="0" distR="0" wp14:anchorId="74D53FAA" wp14:editId="0E640443">
             <wp:extent cx="6050280" cy="379730"/>
@@ -4182,11 +4294,11 @@
           <w:tab w:val="left" w:pos="1218"/>
         </w:tabs>
       </w:pPr>
-      <w:bookmarkStart w:id="6" w:name="_Toc41243139"/>
+      <w:bookmarkStart w:id="7" w:name="_Toc41295190"/>
       <w:r>
         <w:t>Projektų ir užduočių valdymo dalis</w:t>
       </w:r>
-      <w:bookmarkEnd w:id="6"/>
+      <w:bookmarkEnd w:id="7"/>
     </w:p>
     <w:p>
       <w:pPr>
@@ -4827,7 +4939,7 @@
         </w:tabs>
         <w:spacing w:before="1"/>
       </w:pPr>
-      <w:bookmarkStart w:id="7" w:name="_Toc41243140"/>
+      <w:bookmarkStart w:id="8" w:name="_Toc41295191"/>
       <w:r>
         <w:t>Sistemos</w:t>
       </w:r>
@@ -4846,7 +4958,7 @@
       <w:r>
         <w:t>elementai</w:t>
       </w:r>
-      <w:bookmarkEnd w:id="7"/>
+      <w:bookmarkEnd w:id="8"/>
     </w:p>
     <w:p>
       <w:pPr>
@@ -5043,6 +5155,7 @@
                 <w:noProof/>
                 <w:sz w:val="20"/>
               </w:rPr>
+              <w:lastRenderedPageBreak/>
               <w:drawing>
                 <wp:inline distT="0" distB="0" distL="0" distR="0" wp14:anchorId="78C799BA" wp14:editId="1C616D0F">
                   <wp:extent cx="967824" cy="335309"/>
@@ -5209,7 +5322,6 @@
                 <w:noProof/>
                 <w:sz w:val="20"/>
               </w:rPr>
-              <w:lastRenderedPageBreak/>
               <w:drawing>
                 <wp:inline distT="0" distB="0" distL="0" distR="0" wp14:anchorId="0BFEF479" wp14:editId="4EF57516">
                   <wp:extent cx="2164268" cy="350550"/>
@@ -6026,11 +6138,11 @@
           <w:tab w:val="left" w:pos="762"/>
         </w:tabs>
       </w:pPr>
-      <w:bookmarkStart w:id="8" w:name="_Toc41243141"/>
+      <w:bookmarkStart w:id="9" w:name="_Toc41295192"/>
       <w:r>
         <w:t>Veiksmai su projektais</w:t>
       </w:r>
-      <w:bookmarkEnd w:id="8"/>
+      <w:bookmarkEnd w:id="9"/>
     </w:p>
     <w:p>
       <w:pPr>
@@ -6072,13 +6184,13 @@
           <w:tab w:val="left" w:pos="1218"/>
         </w:tabs>
       </w:pPr>
-      <w:bookmarkStart w:id="9" w:name="_bookmark0"/>
-      <w:bookmarkStart w:id="10" w:name="_Toc41243142"/>
-      <w:bookmarkEnd w:id="9"/>
+      <w:bookmarkStart w:id="10" w:name="_bookmark0"/>
+      <w:bookmarkStart w:id="11" w:name="_Toc41295193"/>
+      <w:bookmarkEnd w:id="10"/>
       <w:r>
         <w:t>Projekto sukūrimas</w:t>
       </w:r>
-      <w:bookmarkEnd w:id="10"/>
+      <w:bookmarkEnd w:id="11"/>
     </w:p>
     <w:p>
       <w:pPr>
@@ -6215,11 +6327,11 @@
           <w:tab w:val="left" w:pos="1218"/>
         </w:tabs>
       </w:pPr>
-      <w:bookmarkStart w:id="11" w:name="_Toc41243143"/>
+      <w:bookmarkStart w:id="12" w:name="_Toc41295194"/>
       <w:r>
         <w:t>Projekto redagavimas</w:t>
       </w:r>
-      <w:bookmarkEnd w:id="11"/>
+      <w:bookmarkEnd w:id="12"/>
     </w:p>
     <w:p>
       <w:pPr>
@@ -6313,6 +6425,7 @@
         <w:rPr>
           <w:noProof/>
         </w:rPr>
+        <w:lastRenderedPageBreak/>
         <w:drawing>
           <wp:inline distT="0" distB="0" distL="0" distR="0" wp14:anchorId="2D0677EC" wp14:editId="6C335EA4">
             <wp:extent cx="5859780" cy="1551940"/>
@@ -6407,11 +6520,11 @@
           <w:tab w:val="left" w:pos="1218"/>
         </w:tabs>
       </w:pPr>
-      <w:bookmarkStart w:id="12" w:name="_Toc41243144"/>
+      <w:bookmarkStart w:id="13" w:name="_Toc41295195"/>
       <w:r>
         <w:t>Projekto ištrynimas</w:t>
       </w:r>
-      <w:bookmarkEnd w:id="12"/>
+      <w:bookmarkEnd w:id="13"/>
     </w:p>
     <w:p>
       <w:pPr>
@@ -6424,6 +6537,9 @@
         <w:t xml:space="preserve">Norėdami ištrinti projektą sistemoje, atitinkamame projekte pasirenkamas </w:t>
       </w:r>
       <w:r>
+        <w:rPr>
+          <w:noProof/>
+        </w:rPr>
         <w:drawing>
           <wp:inline distT="0" distB="0" distL="0" distR="0" wp14:anchorId="2B59FB13" wp14:editId="3601CA37">
             <wp:extent cx="266723" cy="274344"/>
@@ -6503,11 +6619,11 @@
           <w:tab w:val="left" w:pos="762"/>
         </w:tabs>
       </w:pPr>
-      <w:bookmarkStart w:id="13" w:name="_Toc41243145"/>
+      <w:bookmarkStart w:id="14" w:name="_Toc41295196"/>
       <w:r>
         <w:t>Veiksmai su užduotimis</w:t>
       </w:r>
-      <w:bookmarkEnd w:id="13"/>
+      <w:bookmarkEnd w:id="14"/>
     </w:p>
     <w:p>
       <w:pPr>
@@ -6553,11 +6669,11 @@
           <w:tab w:val="left" w:pos="1218"/>
         </w:tabs>
       </w:pPr>
-      <w:bookmarkStart w:id="14" w:name="_Toc41243146"/>
+      <w:bookmarkStart w:id="15" w:name="_Toc41295197"/>
       <w:r>
         <w:t>Projekto užduoties sukūrimas</w:t>
       </w:r>
-      <w:bookmarkEnd w:id="14"/>
+      <w:bookmarkEnd w:id="15"/>
     </w:p>
     <w:p>
       <w:pPr>
@@ -6981,6 +7097,7 @@
         <w:rPr>
           <w:noProof/>
         </w:rPr>
+        <w:lastRenderedPageBreak/>
         <w:drawing>
           <wp:inline distT="0" distB="0" distL="0" distR="0" wp14:anchorId="3A95CA62" wp14:editId="1F81F27C">
             <wp:extent cx="1402080" cy="723900"/>
@@ -7091,15 +7208,14 @@
           <w:tab w:val="left" w:pos="1218"/>
         </w:tabs>
       </w:pPr>
-      <w:bookmarkStart w:id="15" w:name="_Toc41243147"/>
-      <w:r>
-        <w:lastRenderedPageBreak/>
+      <w:bookmarkStart w:id="16" w:name="_Toc41295198"/>
+      <w:r>
         <w:t xml:space="preserve">Projekto užduoties </w:t>
       </w:r>
       <w:r>
         <w:t>redagavimas</w:t>
       </w:r>
-      <w:bookmarkEnd w:id="15"/>
+      <w:bookmarkEnd w:id="16"/>
     </w:p>
     <w:p>
       <w:pPr>
@@ -7318,11 +7434,11 @@
           <w:tab w:val="left" w:pos="1218"/>
         </w:tabs>
       </w:pPr>
-      <w:bookmarkStart w:id="16" w:name="_Toc41243148"/>
+      <w:bookmarkStart w:id="17" w:name="_Toc41295199"/>
       <w:r>
         <w:t>Projekto užduoties ištrynimas</w:t>
       </w:r>
-      <w:bookmarkEnd w:id="16"/>
+      <w:bookmarkEnd w:id="17"/>
     </w:p>
     <w:p>
       <w:pPr>
@@ -7335,6 +7451,9 @@
         <w:t xml:space="preserve">Norėdami ištrinti projekto užduotį sistemoje, atitinkamame projekte pasirenkamas </w:t>
       </w:r>
       <w:r>
+        <w:rPr>
+          <w:noProof/>
+        </w:rPr>
         <w:drawing>
           <wp:inline distT="0" distB="0" distL="0" distR="0" wp14:anchorId="21F22741" wp14:editId="61D8BDE1">
             <wp:extent cx="266723" cy="274344"/>
@@ -7392,11 +7511,11 @@
           <w:tab w:val="left" w:pos="762"/>
         </w:tabs>
       </w:pPr>
-      <w:bookmarkStart w:id="17" w:name="_Toc41243149"/>
+      <w:bookmarkStart w:id="18" w:name="_Toc41295200"/>
       <w:r>
         <w:t>Projekto užduočių lenta</w:t>
       </w:r>
-      <w:bookmarkEnd w:id="17"/>
+      <w:bookmarkEnd w:id="18"/>
     </w:p>
     <w:p>
       <w:pPr>
@@ -7435,11 +7554,11 @@
           <w:tab w:val="left" w:pos="1218"/>
         </w:tabs>
       </w:pPr>
-      <w:bookmarkStart w:id="18" w:name="_Toc41243150"/>
+      <w:bookmarkStart w:id="19" w:name="_Toc41295201"/>
       <w:r>
         <w:t>Projekto užduočių lentos turinys</w:t>
       </w:r>
-      <w:bookmarkEnd w:id="18"/>
+      <w:bookmarkEnd w:id="19"/>
     </w:p>
     <w:p>
       <w:pPr>
@@ -7516,7 +7635,11 @@
         <w:jc w:val="both"/>
       </w:pPr>
       <w:r>
-        <w:t>Atsidariusiame lange matome užduočių išdėstymą į tris grupėse pagal užduoties statusą: nauja, vykdoma ar atlikta.</w:t>
+        <w:t xml:space="preserve">Atsidariusiame lange matome užduočių išdėstymą į tris grupėse pagal užduoties statusą: nauja, </w:t>
+      </w:r>
+      <w:r>
+        <w:lastRenderedPageBreak/>
+        <w:t>vykdoma ar atlikta.</w:t>
       </w:r>
       <w:r>
         <w:t xml:space="preserve"> Pagal užduoties rėmelio spalvą matomas atitinkamas užduoties prioritetas: geltonos spalvos rėmeliui pažymimos žemo, žaliu – vidutinio, o raudonu – aukšto prioriteto užduotys.</w:t>
@@ -7540,7 +7663,6 @@
         <w:rPr>
           <w:noProof/>
         </w:rPr>
-        <w:lastRenderedPageBreak/>
         <w:drawing>
           <wp:inline distT="0" distB="0" distL="0" distR="0" wp14:anchorId="352FCBA5" wp14:editId="0664844C">
             <wp:extent cx="5715000" cy="1670685"/>
@@ -7614,11 +7736,11 @@
           <w:tab w:val="left" w:pos="1218"/>
         </w:tabs>
       </w:pPr>
-      <w:bookmarkStart w:id="19" w:name="_Toc41243151"/>
+      <w:bookmarkStart w:id="20" w:name="_Toc41295202"/>
       <w:r>
         <w:t>Projekto užduočių lentos valdymas</w:t>
       </w:r>
-      <w:bookmarkEnd w:id="19"/>
+      <w:bookmarkEnd w:id="20"/>
     </w:p>
     <w:p>
       <w:pPr>
@@ -7703,11 +7825,11 @@
           <w:tab w:val="left" w:pos="762"/>
         </w:tabs>
       </w:pPr>
-      <w:bookmarkStart w:id="20" w:name="_Toc41243152"/>
+      <w:bookmarkStart w:id="21" w:name="_Toc41295203"/>
       <w:r>
         <w:t>Paieška</w:t>
       </w:r>
-      <w:bookmarkEnd w:id="20"/>
+      <w:bookmarkEnd w:id="21"/>
     </w:p>
     <w:p>
       <w:pPr>
@@ -7740,11 +7862,11 @@
           <w:tab w:val="left" w:pos="1218"/>
         </w:tabs>
       </w:pPr>
-      <w:bookmarkStart w:id="21" w:name="_Toc41243153"/>
+      <w:bookmarkStart w:id="22" w:name="_Toc41295204"/>
       <w:r>
         <w:t>Projektų paieška</w:t>
       </w:r>
-      <w:bookmarkEnd w:id="21"/>
+      <w:bookmarkEnd w:id="22"/>
     </w:p>
     <w:p>
       <w:pPr>
@@ -7959,11 +8081,11 @@
           <w:tab w:val="left" w:pos="1218"/>
         </w:tabs>
       </w:pPr>
-      <w:bookmarkStart w:id="22" w:name="_Toc41243154"/>
+      <w:bookmarkStart w:id="23" w:name="_Toc41295205"/>
       <w:r>
         <w:t>Projekto užduočių paieška</w:t>
       </w:r>
-      <w:bookmarkEnd w:id="22"/>
+      <w:bookmarkEnd w:id="23"/>
     </w:p>
     <w:p>
       <w:pPr>
@@ -8080,14 +8202,14 @@
           <w:tab w:val="left" w:pos="762"/>
         </w:tabs>
       </w:pPr>
-      <w:bookmarkStart w:id="23" w:name="_Toc41243155"/>
+      <w:bookmarkStart w:id="24" w:name="_Toc41295206"/>
       <w:r>
         <w:t>Projektų ir jų užduočių eksportavimas</w:t>
       </w:r>
       <w:r>
         <w:t xml:space="preserve"> CSV formatu</w:t>
       </w:r>
-      <w:bookmarkEnd w:id="23"/>
+      <w:bookmarkEnd w:id="24"/>
     </w:p>
     <w:p>
       <w:pPr>
@@ -8140,7 +8262,11 @@
         </w:drawing>
       </w:r>
       <w:r>
-        <w:t xml:space="preserve"> elementą, iš sistemos į vartotojo įrenginį eksportuojami projektų duomenys, o esant projekto užduoties sąrašo lange - į vartotojo įrenginį eksportuojami projektų užduočų duomenys.</w:t>
+        <w:t xml:space="preserve"> elementą, iš sistemos į vartotojo </w:t>
+      </w:r>
+      <w:r>
+        <w:lastRenderedPageBreak/>
+        <w:t>įrenginį eksportuojami projektų duomenys, o esant projekto užduoties sąrašo lange - į vartotojo įrenginį eksportuojami projektų užduočų duomenys.</w:t>
       </w:r>
     </w:p>
     <w:p>
@@ -8269,10 +8395,7 @@
                             <w:fldChar w:fldCharType="separate"/>
                           </w:r>
                           <w:r>
-                            <w:t>1</w:t>
-                          </w:r>
-                          <w:r>
-                            <w:t>1</w:t>
+                            <w:t>11</w:t>
                           </w:r>
                           <w:r>
                             <w:fldChar w:fldCharType="end"/>
@@ -13759,7 +13882,7 @@
 </file>
 
 <file path=customXml/itemProps1.xml><?xml version="1.0" encoding="utf-8"?>
-<ds:datastoreItem xmlns:ds="http://schemas.openxmlformats.org/officeDocument/2006/customXml" ds:itemID="{A62B5538-5B01-4860-AD61-110F6ABBF1FF}">
+<ds:datastoreItem xmlns:ds="http://schemas.openxmlformats.org/officeDocument/2006/customXml" ds:itemID="{4F7B622D-AD22-4B39-89C4-B876A26D32D5}">
   <ds:schemaRefs>
     <ds:schemaRef ds:uri="http://schemas.openxmlformats.org/officeDocument/2006/bibliography"/>
   </ds:schemaRefs>

</xml_diff>